<commit_message>
New translations child safety interview guide_v1.docx (Xhosa)
</commit_message>
<xml_diff>
--- a/translations/parenttext_5day_south_africa/xh/xh_Child Safety interview guide_V1.docx
+++ b/translations/parenttext_5day_south_africa/xh/xh_Child Safety interview guide_V1.docx
@@ -14,7 +14,7 @@
         <w:pStyle w:val="P68B1DB1-Normal1"/>
       </w:pPr>
       <w:r>
-        <w:t xml:space="preserve">Appendix 12: SWIFT Child Safety Module Interview: Participants</w:t>
+        <w:t xml:space="preserve">ISihlomelo 12: Udliwano-ndlebe lweModyuli yoKhuseleko lwaBantwana ye-SWIFT: Abathathi-nxaxheba</w:t>
       </w:r>
     </w:p>
     <w:p>
@@ -483,7 +483,7 @@
         <w:pStyle w:val="P68B1DB1-Normal2"/>
       </w:pPr>
       <w:r>
-        <w:t>Briefing:</w:t>
+        <w:t>Ingxelo:</w:t>
       </w:r>
     </w:p>
     <w:p>
@@ -507,7 +507,7 @@
         <w:pStyle w:val="P68B1DB1-Normal3"/>
       </w:pPr>
       <w:r>
-        <w:t xml:space="preserve">Hi there. Thank you for making the time for this phone call; it won’t take longer than 45 minutes - 1 hour. Is this a convenient time for us to speak? We would like to hear about your experiences of the second module in the ParentText programme, focused on keeping your child safe.  </w:t>
+        <w:t xml:space="preserve">Molo apho. Enkosi ngokwenza ixesha lalomnxeba, ayizokuthatha ngaphayana kwemizuzu engamashumi amane anesihlanu - kwiyure enye. Ingaba lixesha elilungileyo ukuba sithethe? Singathanda ukuva malunga namava akho emodyuli yesibini kwinkqubo ye-PatentText, egxile ekugcineni umntwana wakho ekhuselekile.  </w:t>
       </w:r>
     </w:p>
     <w:p>
@@ -533,7 +533,7 @@
         <w:pStyle w:val="P68B1DB1-Normal3"/>
       </w:pPr>
       <w:r>
-        <w:t xml:space="preserve">We will be recording this phone call, so we can remember your answers, but your name and your answers will be kept confidential and will only be viewed by the research team. After the interview, the recording will be transcribed, or written down, and then it will be deleted. The written down information will be saved securely on a password protected computer. Do I have your permission to record the interview? </w:t>
+        <w:t xml:space="preserve">Sizakube siwushicilela lomnxeba wefowuni, ukuze sikwazi ukukhumbula iimpendulo zakho, kodwa igama lakho kunye neempendulo zakho sizakuzigcina ziyimfihlo kwaye ziyakujongwa kuphela liqela lophando. Emva kodliwano-ndlebe, ushicilelo luzakubhalwa, okanye kubhalwe phantsi, emva koko icinywe. Inkcukacha ebhalwe phantsi izakugcinwa ngokukhuselekileyo kwi Khompuyutha ekhuselwe ngenombolo. Ingaba ndinayo imvume yakho yokushicilela udliwano-ndlebe? </w:t>
       </w:r>
     </w:p>
     <w:p>
@@ -559,7 +559,7 @@
         <w:pStyle w:val="P68B1DB1-Normal3"/>
       </w:pPr>
       <w:r>
-        <w:t xml:space="preserve">There are no right or wrong answers. You can skip any questions you do not feel comfortable answering. You can also stop this conversation at any time if you wish. If you decide at a later stage that you would like your contribution to be removed from the study, you can contact the research team by email until the [date to be determined]. </w:t>
+        <w:t xml:space="preserve">Akukho zimpendulo zilungileyo okanye zingalunganga. Ungatsiba nayiphi na imibuzo oziva ungakhululekanga ukuyiphendula. Ungakwazi nokuyimisa lencoko nanini na ukuba uyafuna. Ukuba uthatha isgqibo sekuphambili ukuba ungathanda igalelo lakho lisuswe koluphononongo, ungaqhagamshelana neqela lophando nge-imeyile kude kube [ngumhla oza kumiselwa]. </w:t>
       </w:r>
     </w:p>
     <w:p>
@@ -585,7 +585,7 @@
         <w:pStyle w:val="P68B1DB1-Normal3"/>
       </w:pPr>
       <w:r>
-        <w:t xml:space="preserve">Do you understand what I’ve just explained? Do you have any questions? Can we begin?</w:t>
+        <w:t xml:space="preserve">Uyayiqonda lento ndigqiba ukuyichaza? Unayo nayiphi na imibuzo? Singaqalisa?</w:t>
       </w:r>
     </w:p>
     <w:p>
@@ -613,10 +613,10 @@
         <w:rPr>
           <w:b w:val="1"/>
         </w:rPr>
-        <w:t xml:space="preserve">Did you do the content for a teenager/adolescent (ages 10-17) or a child (ages 2-9)?</w:t>
-      </w:r>
-      <w:r>
-        <w:t xml:space="preserve"> (Make sure you ask the correct set of questions for question 4 depending on how they answer here)</w:t>
+        <w:t xml:space="preserve">Ingaba uwenzile umxholo womntwana ofikisayo/okwishumi elivisayo (oneminyaka elishumi - kwishumi elinesixhenxe) okanye umntwana (oneminyaka emibini - elithoba)?</w:t>
+      </w:r>
+      <w:r>
+        <w:t xml:space="preserve"> (Qiniseka ukuba ubuza imibuzo ehambelanayo echanekileyo kwimibuzo emine kuxhomekeka baphendula kanjani apha)</w:t>
       </w:r>
     </w:p>
     <w:p>
@@ -679,7 +679,7 @@
         <w:pStyle w:val="P68B1DB1-Normal5"/>
       </w:pPr>
       <w:r>
-        <w:t xml:space="preserve">The second module in ParentText was about keeping your child safe. What part of that module stood out for you? What do you remember?</w:t>
+        <w:t xml:space="preserve">Imodyuli yesibini kwi-ParentText yayingokugcinga umntwana wakho ekhuselekile. Yeyiphi ingxenye yala modyuli eyaphuma phambili kuwe? Ukhumbula ntoni?</w:t>
       </w:r>
     </w:p>
     <w:p>
@@ -711,7 +711,7 @@
         <w:pStyle w:val="P68B1DB1-Normal5"/>
       </w:pPr>
       <w:r>
-        <w:t xml:space="preserve">What did you like about this module?</w:t>
+        <w:t xml:space="preserve">Uthande ntoni malunga nale modyuli?</w:t>
       </w:r>
     </w:p>
     <w:p>
@@ -747,17 +747,17 @@
           <w:color w:val="000000"/>
           <w:shd w:fill="auto" w:val="clear"/>
         </w:rPr>
-        <w:t xml:space="preserve">What didn’t you like about this module? How can we make </w:t>
-      </w:r>
-      <w:r>
-        <w:t>it</w:t>
-      </w:r>
-      <w:r>
-        <w:rPr>
-          <w:color w:val="000000"/>
-          <w:shd w:fill="auto" w:val="clear"/>
-        </w:rPr>
-        <w:t xml:space="preserve"> better?</w:t>
+        <w:t xml:space="preserve">Yintoni ongakhange uyithande ngale modyuli? Singayenza njani</w:t>
+      </w:r>
+      <w:r>
+        <w:t>ibe</w:t>
+      </w:r>
+      <w:r>
+        <w:rPr>
+          <w:color w:val="000000"/>
+          <w:shd w:fill="auto" w:val="clear"/>
+        </w:rPr>
+        <w:t xml:space="preserve"> ngcono?</w:t>
       </w:r>
     </w:p>
     <w:p>
@@ -824,17 +824,17 @@
           <w:color w:val="000000"/>
           <w:shd w:fill="auto" w:val="clear"/>
         </w:rPr>
-        <w:t xml:space="preserve">What did you think of the </w:t>
-      </w:r>
-      <w:r>
-        <w:t xml:space="preserve">comics, tips</w:t>
-      </w:r>
-      <w:r>
-        <w:rPr>
-          <w:color w:val="000000"/>
-          <w:shd w:fill="auto" w:val="clear"/>
-        </w:rPr>
-        <w:t xml:space="preserve"> and examples used in the module? </w:t>
+        <w:t xml:space="preserve">Ucinga ntoni </w:t>
+      </w:r>
+      <w:r>
+        <w:t xml:space="preserve">ngokuhlekisayo, iingcebiso</w:t>
+      </w:r>
+      <w:r>
+        <w:rPr>
+          <w:color w:val="000000"/>
+          <w:shd w:fill="auto" w:val="clear"/>
+        </w:rPr>
+        <w:t xml:space="preserve"> kunye nemizekelo esetyenzisiweyo kule modyuli? </w:t>
       </w:r>
     </w:p>
     <w:p>
@@ -866,7 +866,7 @@
         <w:pStyle w:val="P68B1DB1-Normal5"/>
       </w:pPr>
       <w:r>
-        <w:t xml:space="preserve">How helpful were they? </w:t>
+        <w:t xml:space="preserve">Ibeluncedo kanjani? </w:t>
       </w:r>
     </w:p>
     <w:p>
@@ -902,17 +902,17 @@
           <w:color w:val="000000"/>
           <w:shd w:fill="auto" w:val="clear"/>
         </w:rPr>
-        <w:t xml:space="preserve">Did it feel relevant to you and your </w:t>
-      </w:r>
-      <w:r>
-        <w:t>family</w:t>
-      </w:r>
-      <w:r>
-        <w:rPr>
-          <w:color w:val="000000"/>
-          <w:shd w:fill="auto" w:val="clear"/>
-        </w:rPr>
-        <w:t xml:space="preserve">? How so?</w:t>
+        <w:t xml:space="preserve">Ingaba ivakele ibalulekile kuwe kunye no </w:t>
+      </w:r>
+      <w:r>
+        <w:t xml:space="preserve">sapho lwakho</w:t>
+      </w:r>
+      <w:r>
+        <w:rPr>
+          <w:color w:val="000000"/>
+          <w:shd w:fill="auto" w:val="clear"/>
+        </w:rPr>
+        <w:t xml:space="preserve">? Kanjani?</w:t>
       </w:r>
     </w:p>
     <w:p>
@@ -948,7 +948,7 @@
           <w:color w:val="000000"/>
           <w:shd w:fill="auto" w:val="clear"/>
         </w:rPr>
-        <w:t xml:space="preserve">Was there anything that you think needed to be changed to fit your culture o</w:t>
+        <w:t xml:space="preserve">Ibikhona nantoni na engenye obucinga idinga ukutshintshwa ukufanelana nenkcubeko o</w:t>
       </w:r>
       <w:r>
         <w:t>r</w:t>
@@ -958,7 +958,7 @@
           <w:color w:val="000000"/>
           <w:shd w:fill="auto" w:val="clear"/>
         </w:rPr>
-        <w:t xml:space="preserve"> community?</w:t>
+        <w:t xml:space="preserve"> yokuhlala?</w:t>
       </w:r>
     </w:p>
     <w:p>
@@ -1025,17 +1025,17 @@
           <w:color w:val="000000"/>
           <w:shd w:fill="auto" w:val="clear"/>
         </w:rPr>
-        <w:t xml:space="preserve">Which of the tips or </w:t>
-      </w:r>
-      <w:r>
-        <w:t>activities</w:t>
-      </w:r>
-      <w:r>
-        <w:rPr>
-          <w:color w:val="000000"/>
-          <w:shd w:fill="auto" w:val="clear"/>
-        </w:rPr>
-        <w:t xml:space="preserve"> do you remember from the keeping your child safe module? </w:t>
+        <w:t xml:space="preserve">Yeyiphi kwii ngcebiso okanye </w:t>
+      </w:r>
+      <w:r>
+        <w:t>kwimisebenzi</w:t>
+      </w:r>
+      <w:r>
+        <w:rPr>
+          <w:color w:val="000000"/>
+          <w:shd w:fill="auto" w:val="clear"/>
+        </w:rPr>
+        <w:t xml:space="preserve"> oyikhumbulayo ukusuka kwi modyuli yokugcina umntwana wakho ekhuselekile? </w:t>
       </w:r>
     </w:p>
     <w:p>
@@ -1067,7 +1067,7 @@
         <w:pStyle w:val="P68B1DB1-Normal5"/>
       </w:pPr>
       <w:r>
-        <w:t xml:space="preserve">Why did this stand out for you? </w:t>
+        <w:t xml:space="preserve">Kutheni lento iphume phambili kuwe nje? </w:t>
       </w:r>
     </w:p>
     <w:p>
@@ -1130,7 +1130,7 @@
         <w:pStyle w:val="P68B1DB1-Normal6"/>
       </w:pPr>
       <w:r>
-        <w:t xml:space="preserve">Teen (Please go to Question 4 below for child)</w:t>
+        <w:t xml:space="preserve">Umntwana ofikisayo (Ndicela uye kumbuzo wesine owenzelwe abantwana)</w:t>
       </w:r>
     </w:p>
     <w:p>
@@ -1169,47 +1169,47 @@
           <w:color w:val="000000"/>
           <w:shd w:fill="auto" w:val="clear"/>
         </w:rPr>
-        <w:t xml:space="preserve">If it’s okay with you, I would like to go through each of the </w:t>
-      </w:r>
-      <w:r>
-        <w:t xml:space="preserve">daily lessons</w:t>
-      </w:r>
-      <w:r>
-        <w:rPr>
-          <w:color w:val="000000"/>
-          <w:shd w:fill="auto" w:val="clear"/>
-        </w:rPr>
-        <w:t xml:space="preserve"> to discuss your experience</w:t>
-      </w:r>
-      <w:r>
-        <w:t>s</w:t>
-      </w:r>
-      <w:r>
-        <w:rPr>
-          <w:color w:val="000000"/>
-          <w:shd w:fill="auto" w:val="clear"/>
-        </w:rPr>
-        <w:t xml:space="preserve">. I</w:t>
-      </w:r>
-      <w:r>
-        <w:t>t</w:t>
-      </w:r>
-      <w:r>
-        <w:rPr>
-          <w:color w:val="000000"/>
-          <w:shd w:fill="auto" w:val="clear"/>
-        </w:rPr>
-        <w:t xml:space="preserve"> would be great if you can comment on what you remember about it</w:t>
-      </w:r>
-      <w:r>
-        <w:t xml:space="preserve">, what</w:t>
-      </w:r>
-      <w:r>
-        <w:rPr>
-          <w:color w:val="000000"/>
-          <w:shd w:fill="auto" w:val="clear"/>
-        </w:rPr>
-        <w:t xml:space="preserve"> you liked about it, and what</w:t>
+        <w:t xml:space="preserve">Ukuba kulungile kuwe, Ndingathanda ukuhamba nawe kwisifundo ngasinye </w:t>
+      </w:r>
+      <w:r>
+        <w:t>sosuku</w:t>
+      </w:r>
+      <w:r>
+        <w:rPr>
+          <w:color w:val="000000"/>
+          <w:shd w:fill="auto" w:val="clear"/>
+        </w:rPr>
+        <w:t xml:space="preserve"> ukuze sixoxe ngamava </w:t>
+      </w:r>
+      <w:r>
+        <w:t>akho</w:t>
+      </w:r>
+      <w:r>
+        <w:rPr>
+          <w:color w:val="000000"/>
+          <w:shd w:fill="auto" w:val="clear"/>
+        </w:rPr>
+        <w:t xml:space="preserve">. Kungakuhle </w:t>
+      </w:r>
+      <w:r>
+        <w:t>ukuba</w:t>
+      </w:r>
+      <w:r>
+        <w:rPr>
+          <w:color w:val="000000"/>
+          <w:shd w:fill="auto" w:val="clear"/>
+        </w:rPr>
+        <w:t xml:space="preserve"> ungaphawula ngento oyikhumbulayo malunga naso</w:t>
+      </w:r>
+      <w:r>
+        <w:t xml:space="preserve">, yintoni</w:t>
+      </w:r>
+      <w:r>
+        <w:rPr>
+          <w:color w:val="000000"/>
+          <w:shd w:fill="auto" w:val="clear"/>
+        </w:rPr>
+        <w:t xml:space="preserve"> oyithandileyo malunga naso, kwaye yintoni</w:t>
       </w:r>
       <w:r>
         <w:t xml:space="preserve"> </w:t>
@@ -1219,7 +1219,7 @@
           <w:color w:val="000000"/>
           <w:shd w:fill="auto" w:val="clear"/>
         </w:rPr>
-        <w:t xml:space="preserve">you didn’t like:</w:t>
+        <w:t>ongayithandanga:</w:t>
       </w:r>
     </w:p>
     <w:p>
@@ -1258,7 +1258,7 @@
           <w:color w:val="000000"/>
           <w:shd w:fill="auto" w:val="clear"/>
         </w:rPr>
-        <w:t xml:space="preserve">(ask the </w:t>
+        <w:t xml:space="preserve">(buza lemi </w:t>
       </w:r>
       <w:r>
         <w:t>‘</w:t>
@@ -1268,7 +1268,7 @@
           <w:color w:val="000000"/>
           <w:shd w:fill="auto" w:val="clear"/>
         </w:rPr>
-        <w:t>probes</w:t>
+        <w:t>buzo</w:t>
       </w:r>
       <w:r>
         <w:t>’</w:t>
@@ -1278,10 +1278,10 @@
           <w:color w:val="000000"/>
           <w:shd w:fill="auto" w:val="clear"/>
         </w:rPr>
-        <w:t xml:space="preserve"> below only after you have given the participant an opportunity to </w:t>
-      </w:r>
-      <w:r>
-        <w:t xml:space="preserve">answer each question</w:t>
+        <w:t xml:space="preserve"> ingezantsi emva kokuba umnikile umthathi-nxaxheba ithuba lokuba </w:t>
+      </w:r>
+      <w:r>
+        <w:t xml:space="preserve">aphendule umbuzo ngamnye</w:t>
       </w:r>
       <w:r>
         <w:rPr>
@@ -1324,7 +1324,7 @@
           <w:color w:val="000000"/>
           <w:shd w:fill="auto" w:val="clear"/>
         </w:rPr>
-        <w:t xml:space="preserve">What stands out for you about the </w:t>
+        <w:t xml:space="preserve">Yintoni ephuma phambili kuwemalunga ne </w:t>
       </w:r>
       <w:r>
         <w:t>‘</w:t>
@@ -1334,7 +1334,7 @@
           <w:color w:val="000000"/>
           <w:shd w:fill="auto" w:val="clear"/>
         </w:rPr>
-        <w:t xml:space="preserve">community safety</w:t>
+        <w:t xml:space="preserve">sifundo sokhuseleko</w:t>
       </w:r>
       <w:r>
         <w:t>’</w:t>
@@ -1347,7 +1347,7 @@
         <w:t xml:space="preserve"> </w:t>
       </w:r>
       <w:r>
-        <w:t>lesson</w:t>
+        <w:t>ekuhlaleni</w:t>
       </w:r>
       <w:r>
         <w:rPr>
@@ -1389,7 +1389,7 @@
         <w:pStyle w:val="P68B1DB1-Normal7"/>
       </w:pPr>
       <w:r>
-        <w:t xml:space="preserve">Probe – did you have a discussion with your child about safety in your community after this lesson? How did they respond?</w:t>
+        <w:t xml:space="preserve">Buza – Ubukhe wanayo ingxoxo nomntwana wakho malunga nokhuseleko ekuhlaleni emva kwesisifundo? Uphendule kanjani?</w:t>
       </w:r>
     </w:p>
     <w:p>
@@ -1425,7 +1425,7 @@
           <w:color w:val="000000"/>
           <w:shd w:fill="auto" w:val="clear"/>
         </w:rPr>
-        <w:t xml:space="preserve">What stands out for you about the </w:t>
+        <w:t xml:space="preserve">Yintoni ephuma phambili kuwe malunga ne </w:t>
       </w:r>
       <w:r>
         <w:t>‘</w:t>
@@ -1435,7 +1435,7 @@
           <w:color w:val="000000"/>
           <w:shd w:fill="auto" w:val="clear"/>
         </w:rPr>
-        <w:t xml:space="preserve">online safety</w:t>
+        <w:t xml:space="preserve">sifundo sokhuseleko</w:t>
       </w:r>
       <w:r>
         <w:t>’</w:t>
@@ -1448,7 +1448,7 @@
         <w:t xml:space="preserve"> </w:t>
       </w:r>
       <w:r>
-        <w:t>lesson</w:t>
+        <w:t>kwi-intanethi</w:t>
       </w:r>
       <w:r>
         <w:rPr>
@@ -1490,7 +1490,7 @@
         <w:pStyle w:val="P68B1DB1-Normal7"/>
       </w:pPr>
       <w:r>
-        <w:t xml:space="preserve">Probe – was there anything new that this module made you think about? Were there any new actions you took with your teen because of it (e.g. rules or conversations, etc)?</w:t>
+        <w:t xml:space="preserve">Buza– ibikhona nantoni na entsha esisifundo esithe sakwenza ucinge malunga nayo? Ebekhona na nawaphi amanyathelo amatsha owathathileyo nomntwana wakho ofikisayo ngenxa yaso (umz. imithetho okanye iincoko, njalo-njalo)?</w:t>
       </w:r>
     </w:p>
     <w:p>
@@ -1526,7 +1526,7 @@
           <w:color w:val="000000"/>
           <w:shd w:fill="auto" w:val="clear"/>
         </w:rPr>
-        <w:t xml:space="preserve">What stands out for you about the </w:t>
+        <w:t xml:space="preserve">Yintoni ephuma phambili kuwe malunga ne </w:t>
       </w:r>
       <w:r>
         <w:t>‘</w:t>
@@ -1536,7 +1536,7 @@
           <w:color w:val="000000"/>
           <w:shd w:fill="auto" w:val="clear"/>
         </w:rPr>
-        <w:t xml:space="preserve">preventing sexual violence</w:t>
+        <w:t xml:space="preserve">sifundo sokunqanda </w:t>
       </w:r>
       <w:r>
         <w:t>’</w:t>
@@ -1549,7 +1549,7 @@
         <w:t xml:space="preserve"> </w:t>
       </w:r>
       <w:r>
-        <w:t>lesson</w:t>
+        <w:t xml:space="preserve">ukuxhatshazwa ngokwezesondo</w:t>
       </w:r>
       <w:r>
         <w:rPr>
@@ -1591,7 +1591,7 @@
         <w:pStyle w:val="P68B1DB1-Normal7"/>
       </w:pPr>
       <w:r>
-        <w:t xml:space="preserve">Probe - How did you find the way the chatbot “spoke” about this topic?</w:t>
+        <w:t xml:space="preserve">Buza - Uyifumanise injani indlela i-chatbot “ebithetha” ngayo malunga nalomba?</w:t>
       </w:r>
     </w:p>
     <w:p>
@@ -1620,7 +1620,7 @@
         <w:pStyle w:val="P68B1DB1-Normal3"/>
       </w:pPr>
       <w:r>
-        <w:t xml:space="preserve">Probe - Do you feel like this lesson missed anything that’s relevant or important to you when thinking about preventing sexual violence? Can you explain your answer?</w:t>
+        <w:t xml:space="preserve">Buza - Ingaba uziva ngathi esi sifundo kukhona into esiyiphosileyo efanelekileyo okanye ebalulekileyo kuwe xa ucinga malunga nokunqanda ukuxhatshazwa ngokwezesondo? Ungayicacisa impendulo yakho?</w:t>
       </w:r>
     </w:p>
     <w:p>
@@ -1656,7 +1656,7 @@
           <w:color w:val="000000"/>
           <w:shd w:fill="auto" w:val="clear"/>
         </w:rPr>
-        <w:t xml:space="preserve">What stands out for you about the </w:t>
+        <w:t xml:space="preserve">Yintoni ephuma phambili kuwe malunga ne</w:t>
       </w:r>
       <w:r>
         <w:t>‘</w:t>
@@ -1666,17 +1666,17 @@
           <w:color w:val="000000"/>
           <w:shd w:fill="auto" w:val="clear"/>
         </w:rPr>
-        <w:t xml:space="preserve">Responding to cris</w:t>
-      </w:r>
-      <w:r>
-        <w:t>e</w:t>
-      </w:r>
-      <w:r>
-        <w:rPr>
-          <w:color w:val="000000"/>
-          <w:shd w:fill="auto" w:val="clear"/>
-        </w:rPr>
-        <w:t>s</w:t>
+        <w:t xml:space="preserve">sifundo soku</w:t>
+      </w:r>
+      <w:r>
+        <w:t>phendula</w:t>
+      </w:r>
+      <w:r>
+        <w:rPr>
+          <w:color w:val="000000"/>
+          <w:shd w:fill="auto" w:val="clear"/>
+        </w:rPr>
+        <w:t>kwii</w:t>
       </w:r>
       <w:r>
         <w:t>’</w:t>
@@ -1689,7 +1689,7 @@
         <w:t xml:space="preserve"> </w:t>
       </w:r>
       <w:r>
-        <w:t>lesson</w:t>
+        <w:t>ngxaki</w:t>
       </w:r>
       <w:r>
         <w:rPr>
@@ -1735,17 +1735,17 @@
           <w:color w:val="000000"/>
           <w:shd w:fill="auto" w:val="clear"/>
         </w:rPr>
-        <w:t xml:space="preserve">Probe – After </w:t>
-      </w:r>
-      <w:r>
-        <w:t xml:space="preserve">doing this lesson, was there a time when you found you could use these skills to respond to a crisis with your child? </w:t>
-      </w:r>
-      <w:r>
-        <w:rPr>
-          <w:color w:val="000000"/>
-          <w:shd w:fill="auto" w:val="clear"/>
-        </w:rPr>
-        <w:t xml:space="preserve">How did this go?</w:t>
+        <w:t xml:space="preserve">Buza – Emva </w:t>
+      </w:r>
+      <w:r>
+        <w:t xml:space="preserve">kokwanza esisifundo, belikhona ixesha apho ufumanise ukuba ungazisebenzisa ezi zakhono ukuphendula kwingxaki nomntwana wakho? </w:t>
+      </w:r>
+      <w:r>
+        <w:rPr>
+          <w:color w:val="000000"/>
+          <w:shd w:fill="auto" w:val="clear"/>
+        </w:rPr>
+        <w:t xml:space="preserve">Ihambe njani le nto?</w:t>
       </w:r>
     </w:p>
     <w:p>
@@ -1758,7 +1758,7 @@
         <w:pStyle w:val="P68B1DB1-Normal8"/>
       </w:pPr>
       <w:r>
-        <w:t xml:space="preserve">4. Child</w:t>
+        <w:t xml:space="preserve">4. Umntwana</w:t>
       </w:r>
     </w:p>
     <w:p>
@@ -1773,7 +1773,7 @@
         <w:pStyle w:val="P68B1DB1-Normal4"/>
       </w:pPr>
       <w:r>
-        <w:t xml:space="preserve">If it’s okay with you, I would like to go through each of the daily lessons to discuss your experiences. It would be great if you can comment on what you remember about it, what you liked about it, and what you didn’t like:</w:t>
+        <w:t xml:space="preserve">Ukuba kulungile kuwe, Ndingathanda ukuhamba nawe kwisifundo ngasinye sosuku ukuze sixoxe ngamava akho. Kungakuhle ukuba ungaphawula ngento oyikhumbulayo malunga naso, yintoni oyithandileyo malunga naso, kwaye yintoni ongayithandanga:</w:t>
       </w:r>
     </w:p>
     <w:p>
@@ -1789,7 +1789,7 @@
         <w:pStyle w:val="P68B1DB1-Normal3"/>
       </w:pPr>
       <w:r>
-        <w:t xml:space="preserve">(ask the ‘probes’ below only after you have given the participant an opportunity to answer each question) </w:t>
+        <w:t xml:space="preserve">(buza lemi ‘buzo’ ingezantsi emva kokuba umnikile umthathi-nxaxheba ithuba lokuba aphendule umbuzo ngamnye) </w:t>
       </w:r>
     </w:p>
     <w:p>
@@ -1853,7 +1853,7 @@
         <w:rPr>
           <w:color w:val="000000"/>
         </w:rPr>
-        <w:t xml:space="preserve">What stands out for you about the </w:t>
+        <w:t xml:space="preserve">Yintoni ephuma phambili kuwe malunga ne </w:t>
       </w:r>
       <w:r>
         <w:t>‘</w:t>
@@ -1862,7 +1862,7 @@
         <w:rPr>
           <w:color w:val="000000"/>
         </w:rPr>
-        <w:t xml:space="preserve">community safety</w:t>
+        <w:t xml:space="preserve">sifundo sokhuseleko</w:t>
       </w:r>
       <w:r>
         <w:t>’</w:t>
@@ -1874,7 +1874,7 @@
         <w:t xml:space="preserve"> </w:t>
       </w:r>
       <w:r>
-        <w:t>lesson</w:t>
+        <w:t>ekuhlaleni</w:t>
       </w:r>
       <w:r>
         <w:rPr>
@@ -1914,7 +1914,7 @@
         <w:pStyle w:val="P68B1DB1-Normal9"/>
       </w:pPr>
       <w:r>
-        <w:t xml:space="preserve">Probe – did you have a discussion with your child about safety in your community after this lesson? How did they respond?</w:t>
+        <w:t xml:space="preserve">Buza – Ubukhe wanayo ingxoxo nomntwana wakho malunga nokhuseleko ekuhlaleni emva kwesisifundo? Uphendule kanjani?</w:t>
       </w:r>
     </w:p>
     <w:p>
@@ -1954,7 +1954,7 @@
         <w:rPr>
           <w:color w:val="000000"/>
         </w:rPr>
-        <w:t xml:space="preserve">What stands out for you about the </w:t>
+        <w:t xml:space="preserve">Yintoni ephuma phambili kuwe malunga ne </w:t>
       </w:r>
       <w:r>
         <w:t>‘</w:t>
@@ -1963,7 +1963,7 @@
         <w:rPr>
           <w:color w:val="000000"/>
         </w:rPr>
-        <w:t xml:space="preserve">online safety</w:t>
+        <w:t xml:space="preserve">sifundo sokhuseleko</w:t>
       </w:r>
       <w:r>
         <w:t>’</w:t>
@@ -1975,7 +1975,7 @@
         <w:t xml:space="preserve"> </w:t>
       </w:r>
       <w:r>
-        <w:t>lesson</w:t>
+        <w:t>kwi-intanethi</w:t>
       </w:r>
       <w:r>
         <w:rPr>
@@ -2018,16 +2018,16 @@
         <w:rPr>
           <w:color w:val="000000"/>
         </w:rPr>
-        <w:t xml:space="preserve">Probe – was there anything new that this module made you think about? Were there any new actions you took with your </w:t>
-      </w:r>
-      <w:r>
-        <w:t>child</w:t>
-      </w:r>
-      <w:r>
-        <w:rPr>
-          <w:color w:val="000000"/>
-        </w:rPr>
-        <w:t xml:space="preserve"> because of it (e.g. rules or conversations, etc)?</w:t>
+        <w:t xml:space="preserve">Buza– ibikhona nantoni na entsha esisifundo esithe sakwenza ucinge malunga nayo? Ebekhona na nawaphi amanyathelo amatsha owathathileyo no </w:t>
+      </w:r>
+      <w:r>
+        <w:t xml:space="preserve">mntwana wakho</w:t>
+      </w:r>
+      <w:r>
+        <w:rPr>
+          <w:color w:val="000000"/>
+        </w:rPr>
+        <w:t xml:space="preserve"> ngenxa yaso (e.g. imithetho okanye iincoko, njalo-njalo)?</w:t>
       </w:r>
     </w:p>
     <w:p>
@@ -2064,7 +2064,7 @@
         <w:pStyle w:val="P68B1DB1-Normal4"/>
       </w:pPr>
       <w:r>
-        <w:t xml:space="preserve">What stands out for you in the ‘Teach safe touch’ lesson?</w:t>
+        <w:t xml:space="preserve">Yintoni ephuma phambili kuwe malunga nesifundo 'Sokufundisa ngokuphatha okukhuselekileyo'?</w:t>
       </w:r>
     </w:p>
     <w:p>
@@ -2093,7 +2093,7 @@
         <w:pStyle w:val="P68B1DB1-Normal3"/>
       </w:pPr>
       <w:r>
-        <w:t xml:space="preserve">Probe - did this make you think differently at all about the way in which you communicate this with your child? How so?</w:t>
+        <w:t xml:space="preserve">Buza - Ingaba ikwenze wacinga ngokwahlukileyo kwaphela malunga nendlela onxulumelana ngayo nabantwana bakho? Kanjani?</w:t>
       </w:r>
       <w:r>
         <w:rPr>
@@ -2139,7 +2139,7 @@
         <w:rPr>
           <w:color w:val="000000"/>
         </w:rPr>
-        <w:t xml:space="preserve">What stands out for you about the </w:t>
+        <w:t xml:space="preserve">Yintoni ephuma phambili kuwe malunga ne</w:t>
       </w:r>
       <w:r>
         <w:t>‘</w:t>
@@ -2148,7 +2148,7 @@
         <w:rPr>
           <w:color w:val="000000"/>
         </w:rPr>
-        <w:t xml:space="preserve">Responding to crisis</w:t>
+        <w:t xml:space="preserve">sifundo sokuPhendula</w:t>
       </w:r>
       <w:r>
         <w:t>’</w:t>
@@ -2160,7 +2160,7 @@
         <w:t xml:space="preserve"> </w:t>
       </w:r>
       <w:r>
-        <w:t>lesson</w:t>
+        <w:t>kwingxaki</w:t>
       </w:r>
       <w:r>
         <w:rPr>
@@ -2187,7 +2187,7 @@
         <w:pStyle w:val="P68B1DB1-Normal3"/>
       </w:pPr>
       <w:r>
-        <w:t xml:space="preserve">Probe – After doing this lesson, was there a time when you found you could use these skills to respond to a crisis with your child? How did this go?</w:t>
+        <w:t xml:space="preserve">Buza – Emva kokwanza esisifundo, belikhona ixesha apho ufumanise ukuba ungazisebenzisa ezi zakhono ukuphendula kwingxaki nomntwana wakho? Ihambe njani le nto?</w:t>
       </w:r>
     </w:p>
     <w:p>
@@ -2260,27 +2260,27 @@
           <w:color w:val="000000"/>
           <w:shd w:fill="auto" w:val="clear"/>
         </w:rPr>
-        <w:t xml:space="preserve">How did you feel speaking to your </w:t>
-      </w:r>
-      <w:r>
-        <w:t>child</w:t>
-      </w:r>
-      <w:r>
-        <w:rPr>
-          <w:color w:val="000000"/>
-          <w:shd w:fill="auto" w:val="clear"/>
-        </w:rPr>
-        <w:t xml:space="preserve"> about th</w:t>
-      </w:r>
-      <w:r>
-        <w:t xml:space="preserve">e safety</w:t>
-      </w:r>
-      <w:r>
-        <w:rPr>
-          <w:color w:val="000000"/>
-          <w:shd w:fill="auto" w:val="clear"/>
-        </w:rPr>
-        <w:t xml:space="preserve"> module? Which of the lessons did you share with your child? And which didn’t you?</w:t>
+        <w:t xml:space="preserve">Uzive njani uthetha nomntwana </w:t>
+      </w:r>
+      <w:r>
+        <w:t>wakho</w:t>
+      </w:r>
+      <w:r>
+        <w:rPr>
+          <w:color w:val="000000"/>
+          <w:shd w:fill="auto" w:val="clear"/>
+        </w:rPr>
+        <w:t xml:space="preserve">malunga no</w:t>
+      </w:r>
+      <w:r>
+        <w:t>khuseleko</w:t>
+      </w:r>
+      <w:r>
+        <w:rPr>
+          <w:color w:val="000000"/>
+          <w:shd w:fill="auto" w:val="clear"/>
+        </w:rPr>
+        <w:t xml:space="preserve"> kule modyuli? Zeziphi izifundo owabelane ngazo nomntwana wakho? Kwaye ziziphi ongakhange?</w:t>
       </w:r>
     </w:p>
     <w:p>
@@ -2312,7 +2312,7 @@
         <w:pStyle w:val="P68B1DB1-Normal5"/>
       </w:pPr>
       <w:r>
-        <w:t xml:space="preserve">The things which you didn’t speak to them about – What do you think stopped you? Is there something which could be added to the programme to support you to have these conversations?</w:t>
+        <w:t xml:space="preserve">Izinto ongakhange uthethe naye malunga nazo – Yintoni ocinga ikunqandile? Ingaba ikhona into engafakelelwa kule nkqubo ukuxhasa wena ukwazi ukwenza ezincoko?</w:t>
       </w:r>
     </w:p>
     <w:p>
@@ -2348,7 +2348,7 @@
           <w:color w:val="000000"/>
           <w:shd w:fill="auto" w:val="clear"/>
         </w:rPr>
-        <w:t xml:space="preserve">The things which you did speak to them about</w:t>
+        <w:t xml:space="preserve">Izinto ozithethileyo kubo malunga nazo </w:t>
       </w:r>
       <w:r>
         <w:t xml:space="preserve"> -</w:t>
@@ -2358,10 +2358,10 @@
           <w:color w:val="000000"/>
           <w:shd w:fill="auto" w:val="clear"/>
         </w:rPr>
-        <w:t xml:space="preserve"> Why were these easier? What was it that helped you to have </w:t>
-      </w:r>
-      <w:r>
-        <w:t xml:space="preserve">these conversations</w:t>
+        <w:t xml:space="preserve"> Kutheni bezilula zona? Yintoni lena ekuncedileyo ukuba ubenazo </w:t>
+      </w:r>
+      <w:r>
+        <w:t>ezincoko</w:t>
       </w:r>
       <w:r>
         <w:rPr>
@@ -2431,7 +2431,7 @@
         <w:pStyle w:val="P68B1DB1-Normal5"/>
       </w:pPr>
       <w:r>
-        <w:t xml:space="preserve">What changes did you see in keeping your child safe?</w:t>
+        <w:t xml:space="preserve">Zeziphi iinguqu ozibonileyo ekugcineni umntwana wakho ekhuselekile?</w:t>
       </w:r>
     </w:p>
     <w:p>
@@ -2463,24 +2463,24 @@
         <w:pStyle w:val="P68B1DB1-Normal4"/>
       </w:pPr>
       <w:r>
-        <w:t xml:space="preserve">When you worked through this module, what did it </w:t>
-      </w:r>
-      <w:r>
-        <w:rPr>
-          <w:color w:val="000000"/>
-          <w:shd w:fill="auto" w:val="clear"/>
-        </w:rPr>
-        <w:t xml:space="preserve">bring up for you which you </w:t>
-      </w:r>
-      <w:r>
-        <w:t xml:space="preserve">perhaps were not</w:t>
-      </w:r>
-      <w:r>
-        <w:rPr>
-          <w:color w:val="000000"/>
-          <w:shd w:fill="auto" w:val="clear"/>
-        </w:rPr>
-        <w:t xml:space="preserve"> aware of before?</w:t>
+        <w:t xml:space="preserve">Xa ubusebenza kule modyuli, yintoni ethe </w:t>
+      </w:r>
+      <w:r>
+        <w:rPr>
+          <w:color w:val="000000"/>
+          <w:shd w:fill="auto" w:val="clear"/>
+        </w:rPr>
+        <w:t xml:space="preserve">yakuzisela yona wena</w:t>
+      </w:r>
+      <w:r>
+        <w:t>mhlawumbi</w:t>
+      </w:r>
+      <w:r>
+        <w:rPr>
+          <w:color w:val="000000"/>
+          <w:shd w:fill="auto" w:val="clear"/>
+        </w:rPr>
+        <w:t xml:space="preserve"> obungayazi ngaphambili?</w:t>
       </w:r>
     </w:p>
     <w:p>
@@ -2512,7 +2512,7 @@
         <w:pStyle w:val="P68B1DB1-Normal5"/>
       </w:pPr>
       <w:r>
-        <w:t xml:space="preserve">Were there things which came up after doing this module which you felt more prepared to manage? Please share?</w:t>
+        <w:t xml:space="preserve">Bezikhona izinto ezithe zavela emva kokwenza le modyuli othe waziva ukulungele ngakumbi ukuzilawula? Ndicela usichazele?</w:t>
       </w:r>
     </w:p>
     <w:p>
@@ -2548,17 +2548,17 @@
           <w:color w:val="000000"/>
           <w:shd w:fill="auto" w:val="clear"/>
         </w:rPr>
-        <w:t xml:space="preserve">Is there something which you wish was included</w:t>
-      </w:r>
-      <w:r>
-        <w:t xml:space="preserve"> that</w:t>
-      </w:r>
-      <w:r>
-        <w:rPr>
-          <w:color w:val="000000"/>
-          <w:shd w:fill="auto" w:val="clear"/>
-        </w:rPr>
-        <w:t xml:space="preserve"> wasn’t?</w:t>
+        <w:t xml:space="preserve">Ingaba ikhona into obunqwenela ukuba ibifakiwe </w:t>
+      </w:r>
+      <w:r>
+        <w:t xml:space="preserve"> e</w:t>
+      </w:r>
+      <w:r>
+        <w:rPr>
+          <w:color w:val="000000"/>
+          <w:shd w:fill="auto" w:val="clear"/>
+        </w:rPr>
+        <w:t xml:space="preserve"> bingakhange ifakwe?</w:t>
       </w:r>
     </w:p>
     <w:p>
@@ -2590,7 +2590,7 @@
         <w:pStyle w:val="P68B1DB1-Normal5"/>
       </w:pPr>
       <w:r>
-        <w:t xml:space="preserve">Did your child share with you anything which shows that the content of this module helped them?</w:t>
+        <w:t xml:space="preserve">Ingaba umntwana wakho uye wabelana nawe nangantoni na ebonisa ukuba umxhlolo wale modyuli ubeluncedo kuye?</w:t>
       </w:r>
     </w:p>
     <w:p>
@@ -2653,7 +2653,7 @@
         <w:pStyle w:val="P68B1DB1-Normal5"/>
       </w:pPr>
       <w:r>
-        <w:t xml:space="preserve">Did you use the referral menu for anything while doing this module?</w:t>
+        <w:t xml:space="preserve">Ngaba uye wasebenzisa imenyu ekuthunyelwa kuyo nantoni na ngelixa usenza le modyuli?</w:t>
       </w:r>
     </w:p>
     <w:p>
@@ -2685,7 +2685,7 @@
         <w:pStyle w:val="P68B1DB1-Normal5"/>
       </w:pPr>
       <w:r>
-        <w:t xml:space="preserve">Would you mind sharing with me what that was?</w:t>
+        <w:t xml:space="preserve">Ingaba ungathanda ukwabelana nam ngokuba ibiyintoni leyo?</w:t>
       </w:r>
     </w:p>
     <w:p>
@@ -2721,10 +2721,10 @@
           <w:color w:val="000000"/>
           <w:shd w:fill="auto" w:val="clear"/>
         </w:rPr>
-        <w:t xml:space="preserve">Did it help? What actions did you take after accessing </w:t>
-      </w:r>
-      <w:r>
-        <w:t xml:space="preserve">the information</w:t>
+        <w:t xml:space="preserve">Ingaba incedile? Ngawaphi amanyathelo othe wawathatha emva kokuba ufikelele </w:t>
+      </w:r>
+      <w:r>
+        <w:t>kulwazi</w:t>
       </w:r>
       <w:r>
         <w:rPr>
@@ -2734,7 +2734,7 @@
         <w:t xml:space="preserve"> </w:t>
       </w:r>
       <w:r>
-        <w:t xml:space="preserve">through the chatbot?</w:t>
+        <w:t xml:space="preserve">nge chatbot?</w:t>
       </w:r>
     </w:p>
     <w:p>
@@ -2766,7 +2766,7 @@
         <w:pStyle w:val="P68B1DB1-Normal5"/>
       </w:pPr>
       <w:r>
-        <w:t xml:space="preserve">Was there information which you felt was missing on that help page considering the keeping your child safe module?</w:t>
+        <w:t xml:space="preserve">Belukhona ulwazi ozive ucinga ukuba luyashota kwela phepha loncedo cingela imodyuli yokugcina umntwana wakho ekhuselekile?</w:t>
       </w:r>
     </w:p>
     <w:p>
@@ -2803,7 +2803,7 @@
         <w:pStyle w:val="P68B1DB1-Normal2"/>
       </w:pPr>
       <w:r>
-        <w:t>Debriefing</w:t>
+        <w:t>Ukuxoxa</w:t>
       </w:r>
     </w:p>
     <w:p>
@@ -2828,7 +2828,7 @@
         <w:pStyle w:val="P68B1DB1-Normal3"/>
       </w:pPr>
       <w:r>
-        <w:t xml:space="preserve">Is there anything that we haven’t spoken about that you’d like us to know? </w:t>
+        <w:t xml:space="preserve">Ingaba ikhona nantoni na esingakhange sithethe malunga nayo ongathanda siyazi? </w:t>
       </w:r>
     </w:p>
     <w:p>
@@ -2853,7 +2853,7 @@
         <w:pStyle w:val="P68B1DB1-Normal3"/>
       </w:pPr>
       <w:r>
-        <w:t xml:space="preserve">If there was anything that made you feel worried or unsettled while doing this interview, remember you can still access the referrals in the programme by typing ‘help’. SADAG might be a good option. If you have any other questions about the study, you can also send us a WhatsApp or email. Our contact information is on the consent form we sent you.  </w:t>
+        <w:t xml:space="preserve">Ukuba kukhona nantoni na ekwenze waziva unexhala okanye ungazinzanga ngelixa usenza udliwano-ndlebe, khumbula usenako ukufikelela kwezithunyelwayo kwinkqubo ngokubhala 'nceda'. South African Depression and Anxiety Group (SADAG) inokuba lukhetho olulungileyo. Ukuba unayo nayiphi na eminye imibuzo malunga noluphononongo usengasithumelela WhatsApp okanye i-imeyile. Inkcukacha zethu zoqhagamshelwano zikwi fomu yemvume ebesikuthumelele yona.  </w:t>
       </w:r>
     </w:p>
     <w:p>
@@ -2872,7 +2872,7 @@
           <w:b w:val="1"/>
           <w:i w:val="1"/>
         </w:rPr>
-        <w:t xml:space="preserve">We’ve come to the end of our interview</w:t>
+        <w:t xml:space="preserve">Sifikelele esiphelweni sodliwano-ndlebe lwethu</w:t>
       </w:r>
       <w:r>
         <w:t xml:space="preserve">. </w:t>
@@ -2882,7 +2882,7 @@
           <w:b w:val="1"/>
           <w:i w:val="1"/>
         </w:rPr>
-        <w:t xml:space="preserve">Thanks again for taking the time to speak with us today. Your responses have been very helpful! </w:t>
+        <w:t xml:space="preserve">Enkosi kwakhona ngokuthatha ixesha uthethe nathi namhlanje. Iimpendulo zakho zibeluncedo kakhulu! </w:t>
       </w:r>
     </w:p>
     <w:p>

</xml_diff>